<commit_message>
Backup folder - 2023-12-20 00:19:26
</commit_message>
<xml_diff>
--- a/АСД/РР1/Розрахункова робота.docx
+++ b/АСД/РР1/Розрахункова робота.docx
@@ -321,11 +321,13 @@
         <w:jc w:val="both"/>
         <w:rPr>
           <w:sz w:val="28"/>
-        </w:rPr>
-      </w:pPr>
-      <w:r>
-        <w:rPr>
-          <w:sz w:val="28"/>
+          <w:highlight w:val="yellow"/>
+        </w:rPr>
+      </w:pPr>
+      <w:r>
+        <w:rPr>
+          <w:sz w:val="28"/>
+          <w:highlight w:val="yellow"/>
         </w:rPr>
         <w:t>Виконати</w:t>
       </w:r>
@@ -333,12 +335,14 @@
         <w:rPr>
           <w:spacing w:val="-16"/>
           <w:sz w:val="28"/>
-        </w:rPr>
-        <w:t xml:space="preserve"> </w:t>
-      </w:r>
-      <w:r>
-        <w:rPr>
-          <w:sz w:val="28"/>
+          <w:highlight w:val="yellow"/>
+        </w:rPr>
+        <w:t xml:space="preserve"> </w:t>
+      </w:r>
+      <w:r>
+        <w:rPr>
+          <w:sz w:val="28"/>
+          <w:highlight w:val="yellow"/>
         </w:rPr>
         <w:t>порівняльний</w:t>
       </w:r>
@@ -346,12 +350,14 @@
         <w:rPr>
           <w:spacing w:val="-15"/>
           <w:sz w:val="28"/>
-        </w:rPr>
-        <w:t xml:space="preserve"> </w:t>
-      </w:r>
-      <w:r>
-        <w:rPr>
-          <w:sz w:val="28"/>
+          <w:highlight w:val="yellow"/>
+        </w:rPr>
+        <w:t xml:space="preserve"> </w:t>
+      </w:r>
+      <w:r>
+        <w:rPr>
+          <w:sz w:val="28"/>
+          <w:highlight w:val="yellow"/>
         </w:rPr>
         <w:t>аналіз</w:t>
       </w:r>
@@ -359,12 +365,14 @@
         <w:rPr>
           <w:spacing w:val="-15"/>
           <w:sz w:val="28"/>
-        </w:rPr>
-        <w:t xml:space="preserve"> </w:t>
-      </w:r>
-      <w:r>
-        <w:rPr>
-          <w:sz w:val="28"/>
+          <w:highlight w:val="yellow"/>
+        </w:rPr>
+        <w:t xml:space="preserve"> </w:t>
+      </w:r>
+      <w:r>
+        <w:rPr>
+          <w:sz w:val="28"/>
+          <w:highlight w:val="yellow"/>
         </w:rPr>
         <w:t>продуктивності</w:t>
       </w:r>
@@ -372,12 +380,14 @@
         <w:rPr>
           <w:spacing w:val="-15"/>
           <w:sz w:val="28"/>
-        </w:rPr>
-        <w:t xml:space="preserve"> </w:t>
-      </w:r>
-      <w:r>
-        <w:rPr>
-          <w:sz w:val="28"/>
+          <w:highlight w:val="yellow"/>
+        </w:rPr>
+        <w:t xml:space="preserve"> </w:t>
+      </w:r>
+      <w:r>
+        <w:rPr>
+          <w:sz w:val="28"/>
+          <w:highlight w:val="yellow"/>
         </w:rPr>
         <w:t>роботи</w:t>
       </w:r>
@@ -385,12 +395,14 @@
         <w:rPr>
           <w:spacing w:val="-15"/>
           <w:sz w:val="28"/>
-        </w:rPr>
-        <w:t xml:space="preserve"> </w:t>
-      </w:r>
-      <w:r>
-        <w:rPr>
-          <w:sz w:val="28"/>
+          <w:highlight w:val="yellow"/>
+        </w:rPr>
+        <w:t xml:space="preserve"> </w:t>
+      </w:r>
+      <w:r>
+        <w:rPr>
+          <w:sz w:val="28"/>
+          <w:highlight w:val="yellow"/>
         </w:rPr>
         <w:t>лінійного</w:t>
       </w:r>
@@ -398,12 +410,14 @@
         <w:rPr>
           <w:spacing w:val="-72"/>
           <w:sz w:val="28"/>
-        </w:rPr>
-        <w:t xml:space="preserve"> </w:t>
-      </w:r>
-      <w:r>
-        <w:rPr>
-          <w:sz w:val="28"/>
+          <w:highlight w:val="yellow"/>
+        </w:rPr>
+        <w:t xml:space="preserve"> </w:t>
+      </w:r>
+      <w:r>
+        <w:rPr>
+          <w:sz w:val="28"/>
+          <w:highlight w:val="yellow"/>
         </w:rPr>
         <w:t>списку</w:t>
       </w:r>
@@ -411,12 +425,14 @@
         <w:rPr>
           <w:spacing w:val="-14"/>
           <w:sz w:val="28"/>
-        </w:rPr>
-        <w:t xml:space="preserve"> </w:t>
-      </w:r>
-      <w:r>
-        <w:rPr>
-          <w:sz w:val="28"/>
+          <w:highlight w:val="yellow"/>
+        </w:rPr>
+        <w:t xml:space="preserve"> </w:t>
+      </w:r>
+      <w:r>
+        <w:rPr>
+          <w:sz w:val="28"/>
+          <w:highlight w:val="yellow"/>
         </w:rPr>
         <w:t>(</w:t>
       </w:r>
@@ -424,6 +440,7 @@
       <w:r>
         <w:rPr>
           <w:sz w:val="28"/>
+          <w:highlight w:val="yellow"/>
         </w:rPr>
         <w:t>лаб</w:t>
       </w:r>
@@ -431,6 +448,7 @@
       <w:r>
         <w:rPr>
           <w:sz w:val="28"/>
+          <w:highlight w:val="yellow"/>
         </w:rPr>
         <w:t>.</w:t>
       </w:r>
@@ -438,12 +456,14 @@
         <w:rPr>
           <w:spacing w:val="-11"/>
           <w:sz w:val="28"/>
-        </w:rPr>
-        <w:t xml:space="preserve"> </w:t>
-      </w:r>
-      <w:r>
-        <w:rPr>
-          <w:sz w:val="28"/>
+          <w:highlight w:val="yellow"/>
+        </w:rPr>
+        <w:t xml:space="preserve"> </w:t>
+      </w:r>
+      <w:r>
+        <w:rPr>
+          <w:sz w:val="28"/>
+          <w:highlight w:val="yellow"/>
         </w:rPr>
         <w:t>роб.</w:t>
       </w:r>
@@ -451,12 +471,14 @@
         <w:rPr>
           <w:spacing w:val="-11"/>
           <w:sz w:val="28"/>
-        </w:rPr>
-        <w:t xml:space="preserve"> </w:t>
-      </w:r>
-      <w:r>
-        <w:rPr>
-          <w:sz w:val="28"/>
+          <w:highlight w:val="yellow"/>
+        </w:rPr>
+        <w:t xml:space="preserve"> </w:t>
+      </w:r>
+      <w:r>
+        <w:rPr>
+          <w:sz w:val="28"/>
+          <w:highlight w:val="yellow"/>
         </w:rPr>
         <w:t>1)</w:t>
       </w:r>
@@ -464,12 +486,14 @@
         <w:rPr>
           <w:spacing w:val="-9"/>
           <w:sz w:val="28"/>
-        </w:rPr>
-        <w:t xml:space="preserve"> </w:t>
-      </w:r>
-      <w:r>
-        <w:rPr>
-          <w:sz w:val="28"/>
+          <w:highlight w:val="yellow"/>
+        </w:rPr>
+        <w:t xml:space="preserve"> </w:t>
+      </w:r>
+      <w:r>
+        <w:rPr>
+          <w:sz w:val="28"/>
+          <w:highlight w:val="yellow"/>
         </w:rPr>
         <w:t>і</w:t>
       </w:r>
@@ -477,12 +501,14 @@
         <w:rPr>
           <w:spacing w:val="-12"/>
           <w:sz w:val="28"/>
-        </w:rPr>
-        <w:t xml:space="preserve"> </w:t>
-      </w:r>
-      <w:r>
-        <w:rPr>
-          <w:sz w:val="28"/>
+          <w:highlight w:val="yellow"/>
+        </w:rPr>
+        <w:t xml:space="preserve"> </w:t>
+      </w:r>
+      <w:r>
+        <w:rPr>
+          <w:sz w:val="28"/>
+          <w:highlight w:val="yellow"/>
         </w:rPr>
         <w:t>системного</w:t>
       </w:r>
@@ -490,12 +516,14 @@
         <w:rPr>
           <w:spacing w:val="-13"/>
           <w:sz w:val="28"/>
-        </w:rPr>
-        <w:t xml:space="preserve"> </w:t>
-      </w:r>
-      <w:r>
-        <w:rPr>
-          <w:sz w:val="28"/>
+          <w:highlight w:val="yellow"/>
+        </w:rPr>
+        <w:t xml:space="preserve"> </w:t>
+      </w:r>
+      <w:r>
+        <w:rPr>
+          <w:sz w:val="28"/>
+          <w:highlight w:val="yellow"/>
         </w:rPr>
         <w:t>неузагальненого</w:t>
       </w:r>
@@ -503,12 +531,14 @@
         <w:rPr>
           <w:spacing w:val="-10"/>
           <w:sz w:val="28"/>
-        </w:rPr>
-        <w:t xml:space="preserve"> </w:t>
-      </w:r>
-      <w:r>
-        <w:rPr>
-          <w:sz w:val="28"/>
+          <w:highlight w:val="yellow"/>
+        </w:rPr>
+        <w:t xml:space="preserve"> </w:t>
+      </w:r>
+      <w:r>
+        <w:rPr>
+          <w:sz w:val="28"/>
+          <w:highlight w:val="yellow"/>
         </w:rPr>
         <w:t>та</w:t>
       </w:r>
@@ -516,12 +546,14 @@
         <w:rPr>
           <w:spacing w:val="-12"/>
           <w:sz w:val="28"/>
-        </w:rPr>
-        <w:t xml:space="preserve"> </w:t>
-      </w:r>
-      <w:r>
-        <w:rPr>
-          <w:sz w:val="28"/>
+          <w:highlight w:val="yellow"/>
+        </w:rPr>
+        <w:t xml:space="preserve"> </w:t>
+      </w:r>
+      <w:r>
+        <w:rPr>
+          <w:sz w:val="28"/>
+          <w:highlight w:val="yellow"/>
         </w:rPr>
         <w:t>узагальненого</w:t>
       </w:r>
@@ -529,12 +561,14 @@
         <w:rPr>
           <w:spacing w:val="-11"/>
           <w:sz w:val="28"/>
-        </w:rPr>
-        <w:t xml:space="preserve"> </w:t>
-      </w:r>
-      <w:r>
-        <w:rPr>
-          <w:sz w:val="28"/>
+          <w:highlight w:val="yellow"/>
+        </w:rPr>
+        <w:t xml:space="preserve"> </w:t>
+      </w:r>
+      <w:r>
+        <w:rPr>
+          <w:sz w:val="28"/>
+          <w:highlight w:val="yellow"/>
         </w:rPr>
         <w:t>стеку/</w:t>
       </w:r>
@@ -542,12 +576,14 @@
         <w:rPr>
           <w:spacing w:val="-71"/>
           <w:sz w:val="28"/>
-        </w:rPr>
-        <w:t xml:space="preserve"> </w:t>
-      </w:r>
-      <w:r>
-        <w:rPr>
-          <w:sz w:val="28"/>
+          <w:highlight w:val="yellow"/>
+        </w:rPr>
+        <w:t xml:space="preserve"> </w:t>
+      </w:r>
+      <w:r>
+        <w:rPr>
+          <w:sz w:val="28"/>
+          <w:highlight w:val="yellow"/>
         </w:rPr>
         <w:t>черги</w:t>
       </w:r>
@@ -555,12 +591,14 @@
         <w:rPr>
           <w:spacing w:val="1"/>
           <w:sz w:val="28"/>
-        </w:rPr>
-        <w:t xml:space="preserve"> </w:t>
-      </w:r>
-      <w:r>
-        <w:rPr>
-          <w:sz w:val="28"/>
+          <w:highlight w:val="yellow"/>
+        </w:rPr>
+        <w:t xml:space="preserve"> </w:t>
+      </w:r>
+      <w:r>
+        <w:rPr>
+          <w:sz w:val="28"/>
+          <w:highlight w:val="yellow"/>
         </w:rPr>
         <w:t>в</w:t>
       </w:r>
@@ -568,12 +606,14 @@
         <w:rPr>
           <w:spacing w:val="1"/>
           <w:sz w:val="28"/>
-        </w:rPr>
-        <w:t xml:space="preserve"> </w:t>
-      </w:r>
-      <w:r>
-        <w:rPr>
-          <w:sz w:val="28"/>
+          <w:highlight w:val="yellow"/>
+        </w:rPr>
+        <w:t xml:space="preserve"> </w:t>
+      </w:r>
+      <w:r>
+        <w:rPr>
+          <w:sz w:val="28"/>
+          <w:highlight w:val="yellow"/>
         </w:rPr>
         <w:t>залежності від</w:t>
       </w:r>
@@ -581,12 +621,14 @@
         <w:rPr>
           <w:spacing w:val="2"/>
           <w:sz w:val="28"/>
-        </w:rPr>
-        <w:t xml:space="preserve"> </w:t>
-      </w:r>
-      <w:r>
-        <w:rPr>
-          <w:sz w:val="28"/>
+          <w:highlight w:val="yellow"/>
+        </w:rPr>
+        <w:t xml:space="preserve"> </w:t>
+      </w:r>
+      <w:r>
+        <w:rPr>
+          <w:sz w:val="28"/>
+          <w:highlight w:val="yellow"/>
         </w:rPr>
         <w:t>варіанту.</w:t>
       </w:r>
@@ -594,12 +636,14 @@
         <w:rPr>
           <w:spacing w:val="4"/>
           <w:sz w:val="28"/>
-        </w:rPr>
-        <w:t xml:space="preserve"> </w:t>
-      </w:r>
-      <w:r>
-        <w:rPr>
-          <w:sz w:val="28"/>
+          <w:highlight w:val="yellow"/>
+        </w:rPr>
+        <w:t xml:space="preserve"> </w:t>
+      </w:r>
+      <w:r>
+        <w:rPr>
+          <w:sz w:val="28"/>
+          <w:highlight w:val="yellow"/>
         </w:rPr>
         <w:t>Для</w:t>
       </w:r>
@@ -607,12 +651,14 @@
         <w:rPr>
           <w:spacing w:val="-1"/>
           <w:sz w:val="28"/>
-        </w:rPr>
-        <w:t xml:space="preserve"> </w:t>
-      </w:r>
-      <w:r>
-        <w:rPr>
-          <w:sz w:val="28"/>
+          <w:highlight w:val="yellow"/>
+        </w:rPr>
+        <w:t xml:space="preserve"> </w:t>
+      </w:r>
+      <w:r>
+        <w:rPr>
+          <w:sz w:val="28"/>
+          <w:highlight w:val="yellow"/>
         </w:rPr>
         <w:t>цього:</w:t>
       </w:r>
@@ -632,11 +678,13 @@
         <w:jc w:val="both"/>
         <w:rPr>
           <w:sz w:val="28"/>
-        </w:rPr>
-      </w:pPr>
-      <w:r>
-        <w:rPr>
-          <w:sz w:val="28"/>
+          <w:highlight w:val="yellow"/>
+        </w:rPr>
+      </w:pPr>
+      <w:r>
+        <w:rPr>
+          <w:sz w:val="28"/>
+          <w:highlight w:val="yellow"/>
         </w:rPr>
         <w:t xml:space="preserve">Доопрацювати свою </w:t>
       </w:r>
@@ -644,6 +692,7 @@
       <w:r>
         <w:rPr>
           <w:sz w:val="28"/>
+          <w:highlight w:val="yellow"/>
         </w:rPr>
         <w:t>лаб</w:t>
       </w:r>
@@ -651,6 +700,7 @@
       <w:r>
         <w:rPr>
           <w:sz w:val="28"/>
+          <w:highlight w:val="yellow"/>
         </w:rPr>
         <w:t>. роб. 1 таким чином, щоб була</w:t>
       </w:r>
@@ -658,12 +708,14 @@
         <w:rPr>
           <w:spacing w:val="1"/>
           <w:sz w:val="28"/>
-        </w:rPr>
-        <w:t xml:space="preserve"> </w:t>
-      </w:r>
-      <w:r>
-        <w:rPr>
-          <w:sz w:val="28"/>
+          <w:highlight w:val="yellow"/>
+        </w:rPr>
+        <w:t xml:space="preserve"> </w:t>
+      </w:r>
+      <w:r>
+        <w:rPr>
+          <w:sz w:val="28"/>
+          <w:highlight w:val="yellow"/>
         </w:rPr>
         <w:t>можливість додавати данні у вигляді структури/ об’єкту типу ключ-</w:t>
       </w:r>
@@ -671,12 +723,14 @@
         <w:rPr>
           <w:spacing w:val="1"/>
           <w:sz w:val="28"/>
-        </w:rPr>
-        <w:t xml:space="preserve"> </w:t>
-      </w:r>
-      <w:r>
-        <w:rPr>
-          <w:sz w:val="28"/>
+          <w:highlight w:val="yellow"/>
+        </w:rPr>
+        <w:t xml:space="preserve"> </w:t>
+      </w:r>
+      <w:r>
+        <w:rPr>
+          <w:sz w:val="28"/>
+          <w:highlight w:val="yellow"/>
         </w:rPr>
         <w:t>значення.</w:t>
       </w:r>
@@ -696,11 +750,13 @@
         <w:jc w:val="both"/>
         <w:rPr>
           <w:sz w:val="28"/>
-        </w:rPr>
-      </w:pPr>
-      <w:r>
-        <w:rPr>
-          <w:sz w:val="28"/>
+          <w:highlight w:val="yellow"/>
+        </w:rPr>
+      </w:pPr>
+      <w:r>
+        <w:rPr>
+          <w:sz w:val="28"/>
+          <w:highlight w:val="yellow"/>
         </w:rPr>
         <w:t>Заміряти</w:t>
       </w:r>
@@ -708,12 +764,14 @@
         <w:rPr>
           <w:spacing w:val="-10"/>
           <w:sz w:val="28"/>
-        </w:rPr>
-        <w:t xml:space="preserve"> </w:t>
-      </w:r>
-      <w:r>
-        <w:rPr>
-          <w:sz w:val="28"/>
+          <w:highlight w:val="yellow"/>
+        </w:rPr>
+        <w:t xml:space="preserve"> </w:t>
+      </w:r>
+      <w:r>
+        <w:rPr>
+          <w:sz w:val="28"/>
+          <w:highlight w:val="yellow"/>
         </w:rPr>
         <w:t>час</w:t>
       </w:r>
@@ -721,12 +779,14 @@
         <w:rPr>
           <w:spacing w:val="-8"/>
           <w:sz w:val="28"/>
-        </w:rPr>
-        <w:t xml:space="preserve"> </w:t>
-      </w:r>
-      <w:r>
-        <w:rPr>
-          <w:sz w:val="28"/>
+          <w:highlight w:val="yellow"/>
+        </w:rPr>
+        <w:t xml:space="preserve"> </w:t>
+      </w:r>
+      <w:r>
+        <w:rPr>
+          <w:sz w:val="28"/>
+          <w:highlight w:val="yellow"/>
         </w:rPr>
         <w:t>додавання</w:t>
       </w:r>
@@ -734,12 +794,14 @@
         <w:rPr>
           <w:spacing w:val="-11"/>
           <w:sz w:val="28"/>
-        </w:rPr>
-        <w:t xml:space="preserve"> </w:t>
-      </w:r>
-      <w:r>
-        <w:rPr>
-          <w:sz w:val="28"/>
+          <w:highlight w:val="yellow"/>
+        </w:rPr>
+        <w:t xml:space="preserve"> </w:t>
+      </w:r>
+      <w:r>
+        <w:rPr>
+          <w:sz w:val="28"/>
+          <w:highlight w:val="yellow"/>
         </w:rPr>
         <w:t>та</w:t>
       </w:r>
@@ -747,12 +809,14 @@
         <w:rPr>
           <w:spacing w:val="-9"/>
           <w:sz w:val="28"/>
-        </w:rPr>
-        <w:t xml:space="preserve"> </w:t>
-      </w:r>
-      <w:r>
-        <w:rPr>
-          <w:sz w:val="28"/>
+          <w:highlight w:val="yellow"/>
+        </w:rPr>
+        <w:t xml:space="preserve"> </w:t>
+      </w:r>
+      <w:r>
+        <w:rPr>
+          <w:sz w:val="28"/>
+          <w:highlight w:val="yellow"/>
         </w:rPr>
         <w:t>видалення</w:t>
       </w:r>
@@ -760,12 +824,14 @@
         <w:rPr>
           <w:spacing w:val="-7"/>
           <w:sz w:val="28"/>
-        </w:rPr>
-        <w:t xml:space="preserve"> </w:t>
-      </w:r>
-      <w:r>
-        <w:rPr>
-          <w:sz w:val="28"/>
+          <w:highlight w:val="yellow"/>
+        </w:rPr>
+        <w:t xml:space="preserve"> </w:t>
+      </w:r>
+      <w:r>
+        <w:rPr>
+          <w:sz w:val="28"/>
+          <w:highlight w:val="yellow"/>
         </w:rPr>
         <w:t>n-даних</w:t>
       </w:r>
@@ -773,12 +839,14 @@
         <w:rPr>
           <w:spacing w:val="-12"/>
           <w:sz w:val="28"/>
-        </w:rPr>
-        <w:t xml:space="preserve"> </w:t>
-      </w:r>
-      <w:r>
-        <w:rPr>
-          <w:sz w:val="28"/>
+          <w:highlight w:val="yellow"/>
+        </w:rPr>
+        <w:t xml:space="preserve"> </w:t>
+      </w:r>
+      <w:r>
+        <w:rPr>
+          <w:sz w:val="28"/>
+          <w:highlight w:val="yellow"/>
         </w:rPr>
         <w:t>(n&gt;10000).</w:t>
       </w:r>
@@ -798,11 +866,13 @@
         <w:jc w:val="both"/>
         <w:rPr>
           <w:sz w:val="28"/>
-        </w:rPr>
-      </w:pPr>
-      <w:r>
-        <w:rPr>
-          <w:sz w:val="28"/>
+          <w:highlight w:val="yellow"/>
+        </w:rPr>
+      </w:pPr>
+      <w:r>
+        <w:rPr>
+          <w:sz w:val="28"/>
+          <w:highlight w:val="yellow"/>
         </w:rPr>
         <w:t>Заміряти час додавання та видалення n-даних (n&gt;10000)</w:t>
       </w:r>
@@ -810,12 +880,14 @@
         <w:rPr>
           <w:spacing w:val="-72"/>
           <w:sz w:val="28"/>
-        </w:rPr>
-        <w:t xml:space="preserve"> </w:t>
-      </w:r>
-      <w:r>
-        <w:rPr>
-          <w:sz w:val="28"/>
+          <w:highlight w:val="yellow"/>
+        </w:rPr>
+        <w:t xml:space="preserve"> </w:t>
+      </w:r>
+      <w:r>
+        <w:rPr>
+          <w:sz w:val="28"/>
+          <w:highlight w:val="yellow"/>
         </w:rPr>
         <w:t>для</w:t>
       </w:r>
@@ -823,12 +895,14 @@
         <w:rPr>
           <w:spacing w:val="1"/>
           <w:sz w:val="28"/>
-        </w:rPr>
-        <w:t xml:space="preserve"> </w:t>
-      </w:r>
-      <w:r>
-        <w:rPr>
-          <w:sz w:val="28"/>
+          <w:highlight w:val="yellow"/>
+        </w:rPr>
+        <w:t xml:space="preserve"> </w:t>
+      </w:r>
+      <w:r>
+        <w:rPr>
+          <w:sz w:val="28"/>
+          <w:highlight w:val="yellow"/>
         </w:rPr>
         <w:t>системного неузагальненого</w:t>
       </w:r>
@@ -836,12 +910,14 @@
         <w:rPr>
           <w:spacing w:val="1"/>
           <w:sz w:val="28"/>
-        </w:rPr>
-        <w:t xml:space="preserve"> </w:t>
-      </w:r>
-      <w:r>
-        <w:rPr>
-          <w:sz w:val="28"/>
+          <w:highlight w:val="yellow"/>
+        </w:rPr>
+        <w:t xml:space="preserve"> </w:t>
+      </w:r>
+      <w:r>
+        <w:rPr>
+          <w:sz w:val="28"/>
+          <w:highlight w:val="yellow"/>
         </w:rPr>
         <w:t>стеку/</w:t>
       </w:r>
@@ -849,12 +925,14 @@
         <w:rPr>
           <w:spacing w:val="3"/>
           <w:sz w:val="28"/>
-        </w:rPr>
-        <w:t xml:space="preserve"> </w:t>
-      </w:r>
-      <w:r>
-        <w:rPr>
-          <w:sz w:val="28"/>
+          <w:highlight w:val="yellow"/>
+        </w:rPr>
+        <w:t xml:space="preserve"> </w:t>
+      </w:r>
+      <w:r>
+        <w:rPr>
+          <w:sz w:val="28"/>
+          <w:highlight w:val="yellow"/>
         </w:rPr>
         <w:t>черги.</w:t>
       </w:r>
@@ -874,11 +952,13 @@
         <w:jc w:val="both"/>
         <w:rPr>
           <w:sz w:val="28"/>
-        </w:rPr>
-      </w:pPr>
-      <w:r>
-        <w:rPr>
-          <w:sz w:val="28"/>
+          <w:highlight w:val="yellow"/>
+        </w:rPr>
+      </w:pPr>
+      <w:r>
+        <w:rPr>
+          <w:sz w:val="28"/>
+          <w:highlight w:val="yellow"/>
         </w:rPr>
         <w:t>Заміряти час додавання та видалення n-даних (n&gt;10000)</w:t>
       </w:r>
@@ -886,12 +966,14 @@
         <w:rPr>
           <w:spacing w:val="-72"/>
           <w:sz w:val="28"/>
-        </w:rPr>
-        <w:t xml:space="preserve"> </w:t>
-      </w:r>
-      <w:r>
-        <w:rPr>
-          <w:sz w:val="28"/>
+          <w:highlight w:val="yellow"/>
+        </w:rPr>
+        <w:t xml:space="preserve"> </w:t>
+      </w:r>
+      <w:r>
+        <w:rPr>
+          <w:sz w:val="28"/>
+          <w:highlight w:val="yellow"/>
         </w:rPr>
         <w:t>для</w:t>
       </w:r>
@@ -899,12 +981,14 @@
         <w:rPr>
           <w:spacing w:val="1"/>
           <w:sz w:val="28"/>
-        </w:rPr>
-        <w:t xml:space="preserve"> </w:t>
-      </w:r>
-      <w:r>
-        <w:rPr>
-          <w:sz w:val="28"/>
+          <w:highlight w:val="yellow"/>
+        </w:rPr>
+        <w:t xml:space="preserve"> </w:t>
+      </w:r>
+      <w:r>
+        <w:rPr>
+          <w:sz w:val="28"/>
+          <w:highlight w:val="yellow"/>
         </w:rPr>
         <w:t>системного узагальненого</w:t>
       </w:r>
@@ -912,12 +996,14 @@
         <w:rPr>
           <w:spacing w:val="1"/>
           <w:sz w:val="28"/>
-        </w:rPr>
-        <w:t xml:space="preserve"> </w:t>
-      </w:r>
-      <w:r>
-        <w:rPr>
-          <w:sz w:val="28"/>
+          <w:highlight w:val="yellow"/>
+        </w:rPr>
+        <w:t xml:space="preserve"> </w:t>
+      </w:r>
+      <w:r>
+        <w:rPr>
+          <w:sz w:val="28"/>
+          <w:highlight w:val="yellow"/>
         </w:rPr>
         <w:t>стеку/</w:t>
       </w:r>
@@ -925,12 +1011,14 @@
         <w:rPr>
           <w:spacing w:val="4"/>
           <w:sz w:val="28"/>
-        </w:rPr>
-        <w:t xml:space="preserve"> </w:t>
-      </w:r>
-      <w:r>
-        <w:rPr>
-          <w:sz w:val="28"/>
+          <w:highlight w:val="yellow"/>
+        </w:rPr>
+        <w:t xml:space="preserve"> </w:t>
+      </w:r>
+      <w:r>
+        <w:rPr>
+          <w:sz w:val="28"/>
+          <w:highlight w:val="yellow"/>
         </w:rPr>
         <w:t>черги.</w:t>
       </w:r>
@@ -950,11 +1038,13 @@
         <w:jc w:val="both"/>
         <w:rPr>
           <w:sz w:val="28"/>
-        </w:rPr>
-      </w:pPr>
-      <w:r>
-        <w:rPr>
-          <w:sz w:val="28"/>
+          <w:highlight w:val="yellow"/>
+        </w:rPr>
+      </w:pPr>
+      <w:r>
+        <w:rPr>
+          <w:sz w:val="28"/>
+          <w:highlight w:val="yellow"/>
         </w:rPr>
         <w:t>Побудувати</w:t>
       </w:r>
@@ -962,12 +1052,14 @@
         <w:rPr>
           <w:spacing w:val="1"/>
           <w:sz w:val="28"/>
-        </w:rPr>
-        <w:t xml:space="preserve"> </w:t>
-      </w:r>
-      <w:r>
-        <w:rPr>
-          <w:sz w:val="28"/>
+          <w:highlight w:val="yellow"/>
+        </w:rPr>
+        <w:t xml:space="preserve"> </w:t>
+      </w:r>
+      <w:r>
+        <w:rPr>
+          <w:sz w:val="28"/>
+          <w:highlight w:val="yellow"/>
         </w:rPr>
         <w:t>графіки</w:t>
       </w:r>
@@ -975,12 +1067,14 @@
         <w:rPr>
           <w:spacing w:val="1"/>
           <w:sz w:val="28"/>
-        </w:rPr>
-        <w:t xml:space="preserve"> </w:t>
-      </w:r>
-      <w:r>
-        <w:rPr>
-          <w:sz w:val="28"/>
+          <w:highlight w:val="yellow"/>
+        </w:rPr>
+        <w:t xml:space="preserve"> </w:t>
+      </w:r>
+      <w:r>
+        <w:rPr>
+          <w:sz w:val="28"/>
+          <w:highlight w:val="yellow"/>
         </w:rPr>
         <w:t>залежності</w:t>
       </w:r>
@@ -988,12 +1082,14 @@
         <w:rPr>
           <w:spacing w:val="1"/>
           <w:sz w:val="28"/>
-        </w:rPr>
-        <w:t xml:space="preserve"> </w:t>
-      </w:r>
-      <w:r>
-        <w:rPr>
-          <w:sz w:val="28"/>
+          <w:highlight w:val="yellow"/>
+        </w:rPr>
+        <w:t xml:space="preserve"> </w:t>
+      </w:r>
+      <w:r>
+        <w:rPr>
+          <w:sz w:val="28"/>
+          <w:highlight w:val="yellow"/>
         </w:rPr>
         <w:t>часу</w:t>
       </w:r>
@@ -1001,12 +1097,14 @@
         <w:rPr>
           <w:spacing w:val="1"/>
           <w:sz w:val="28"/>
-        </w:rPr>
-        <w:t xml:space="preserve"> </w:t>
-      </w:r>
-      <w:r>
-        <w:rPr>
-          <w:sz w:val="28"/>
+          <w:highlight w:val="yellow"/>
+        </w:rPr>
+        <w:t xml:space="preserve"> </w:t>
+      </w:r>
+      <w:r>
+        <w:rPr>
+          <w:sz w:val="28"/>
+          <w:highlight w:val="yellow"/>
         </w:rPr>
         <w:t>додавання/</w:t>
       </w:r>
@@ -1014,12 +1112,14 @@
         <w:rPr>
           <w:spacing w:val="1"/>
           <w:sz w:val="28"/>
-        </w:rPr>
-        <w:t xml:space="preserve"> </w:t>
-      </w:r>
-      <w:r>
-        <w:rPr>
-          <w:sz w:val="28"/>
+          <w:highlight w:val="yellow"/>
+        </w:rPr>
+        <w:t xml:space="preserve"> </w:t>
+      </w:r>
+      <w:r>
+        <w:rPr>
+          <w:sz w:val="28"/>
+          <w:highlight w:val="yellow"/>
         </w:rPr>
         <w:t xml:space="preserve">видалення даних від кількості елементів для реалізації </w:t>
       </w:r>
@@ -1027,6 +1127,7 @@
       <w:r>
         <w:rPr>
           <w:sz w:val="28"/>
+          <w:highlight w:val="yellow"/>
         </w:rPr>
         <w:t>лаб</w:t>
       </w:r>
@@ -1034,6 +1135,7 @@
       <w:r>
         <w:rPr>
           <w:sz w:val="28"/>
+          <w:highlight w:val="yellow"/>
         </w:rPr>
         <w:t>. роб. 1,</w:t>
       </w:r>
@@ -1041,6 +1143,7 @@
         <w:rPr>
           <w:spacing w:val="1"/>
           <w:sz w:val="28"/>
+          <w:highlight w:val="yellow"/>
         </w:rPr>
         <w:t xml:space="preserve"> </w:t>
       </w:r>
@@ -1048,6 +1151,7 @@
         <w:rPr>
           <w:w w:val="95"/>
           <w:sz w:val="28"/>
+          <w:highlight w:val="yellow"/>
         </w:rPr>
         <w:t>неузагальненого та узагальненого стеку/ черги. На одній координатній</w:t>
       </w:r>
@@ -1056,12 +1160,14 @@
           <w:spacing w:val="1"/>
           <w:w w:val="95"/>
           <w:sz w:val="28"/>
-        </w:rPr>
-        <w:t xml:space="preserve"> </w:t>
-      </w:r>
-      <w:r>
-        <w:rPr>
-          <w:sz w:val="28"/>
+          <w:highlight w:val="yellow"/>
+        </w:rPr>
+        <w:t xml:space="preserve"> </w:t>
+      </w:r>
+      <w:r>
+        <w:rPr>
+          <w:sz w:val="28"/>
+          <w:highlight w:val="yellow"/>
         </w:rPr>
         <w:t>площині додавання для 3-х структур, на другій видалення. Кількість</w:t>
       </w:r>
@@ -1069,12 +1175,14 @@
         <w:rPr>
           <w:spacing w:val="1"/>
           <w:sz w:val="28"/>
-        </w:rPr>
-        <w:t xml:space="preserve"> </w:t>
-      </w:r>
-      <w:r>
-        <w:rPr>
-          <w:sz w:val="28"/>
+          <w:highlight w:val="yellow"/>
+        </w:rPr>
+        <w:t xml:space="preserve"> </w:t>
+      </w:r>
+      <w:r>
+        <w:rPr>
+          <w:sz w:val="28"/>
+          <w:highlight w:val="yellow"/>
         </w:rPr>
         <w:t>точок для</w:t>
       </w:r>
@@ -1082,12 +1190,14 @@
         <w:rPr>
           <w:spacing w:val="2"/>
           <w:sz w:val="28"/>
-        </w:rPr>
-        <w:t xml:space="preserve"> </w:t>
-      </w:r>
-      <w:r>
-        <w:rPr>
-          <w:sz w:val="28"/>
+          <w:highlight w:val="yellow"/>
+        </w:rPr>
+        <w:t xml:space="preserve"> </w:t>
+      </w:r>
+      <w:r>
+        <w:rPr>
+          <w:sz w:val="28"/>
+          <w:highlight w:val="yellow"/>
         </w:rPr>
         <w:t>побудови</w:t>
       </w:r>
@@ -1095,12 +1205,14 @@
         <w:rPr>
           <w:spacing w:val="2"/>
           <w:sz w:val="28"/>
-        </w:rPr>
-        <w:t xml:space="preserve"> </w:t>
-      </w:r>
-      <w:r>
-        <w:rPr>
-          <w:sz w:val="28"/>
+          <w:highlight w:val="yellow"/>
+        </w:rPr>
+        <w:t xml:space="preserve"> </w:t>
+      </w:r>
+      <w:r>
+        <w:rPr>
+          <w:sz w:val="28"/>
+          <w:highlight w:val="yellow"/>
         </w:rPr>
         <w:t>графіка 5-10.</w:t>
       </w:r>
@@ -1552,11 +1664,13 @@
         <w:jc w:val="both"/>
         <w:rPr>
           <w:sz w:val="28"/>
-        </w:rPr>
-      </w:pPr>
-      <w:r>
-        <w:rPr>
-          <w:sz w:val="28"/>
+          <w:highlight w:val="yellow"/>
+        </w:rPr>
+      </w:pPr>
+      <w:r>
+        <w:rPr>
+          <w:sz w:val="28"/>
+          <w:highlight w:val="yellow"/>
         </w:rPr>
         <w:t>Елементи</w:t>
       </w:r>
@@ -1564,12 +1678,14 @@
         <w:rPr>
           <w:spacing w:val="-13"/>
           <w:sz w:val="28"/>
-        </w:rPr>
-        <w:t xml:space="preserve"> </w:t>
-      </w:r>
-      <w:r>
-        <w:rPr>
-          <w:sz w:val="28"/>
+          <w:highlight w:val="yellow"/>
+        </w:rPr>
+        <w:t xml:space="preserve"> </w:t>
+      </w:r>
+      <w:r>
+        <w:rPr>
+          <w:sz w:val="28"/>
+          <w:highlight w:val="yellow"/>
         </w:rPr>
         <w:t>в</w:t>
       </w:r>
@@ -1577,12 +1693,14 @@
         <w:rPr>
           <w:spacing w:val="-11"/>
           <w:sz w:val="28"/>
-        </w:rPr>
-        <w:t xml:space="preserve"> </w:t>
-      </w:r>
-      <w:r>
-        <w:rPr>
-          <w:sz w:val="28"/>
+          <w:highlight w:val="yellow"/>
+        </w:rPr>
+        <w:t xml:space="preserve"> </w:t>
+      </w:r>
+      <w:r>
+        <w:rPr>
+          <w:sz w:val="28"/>
+          <w:highlight w:val="yellow"/>
         </w:rPr>
         <w:t>масиві</w:t>
       </w:r>
@@ -1590,12 +1708,14 @@
         <w:rPr>
           <w:spacing w:val="-12"/>
           <w:sz w:val="28"/>
-        </w:rPr>
-        <w:t xml:space="preserve"> </w:t>
-      </w:r>
-      <w:r>
-        <w:rPr>
-          <w:sz w:val="28"/>
+          <w:highlight w:val="yellow"/>
+        </w:rPr>
+        <w:t xml:space="preserve"> </w:t>
+      </w:r>
+      <w:r>
+        <w:rPr>
+          <w:sz w:val="28"/>
+          <w:highlight w:val="yellow"/>
         </w:rPr>
         <w:t>розташовані</w:t>
       </w:r>
@@ -1603,12 +1723,14 @@
         <w:rPr>
           <w:spacing w:val="-12"/>
           <w:sz w:val="28"/>
-        </w:rPr>
-        <w:t xml:space="preserve"> </w:t>
-      </w:r>
-      <w:r>
-        <w:rPr>
-          <w:sz w:val="28"/>
+          <w:highlight w:val="yellow"/>
+        </w:rPr>
+        <w:t xml:space="preserve"> </w:t>
+      </w:r>
+      <w:r>
+        <w:rPr>
+          <w:sz w:val="28"/>
+          <w:highlight w:val="yellow"/>
         </w:rPr>
         <w:t>у</w:t>
       </w:r>
@@ -1616,12 +1738,14 @@
         <w:rPr>
           <w:spacing w:val="-13"/>
           <w:sz w:val="28"/>
-        </w:rPr>
-        <w:t xml:space="preserve"> </w:t>
-      </w:r>
-      <w:r>
-        <w:rPr>
-          <w:sz w:val="28"/>
+          <w:highlight w:val="yellow"/>
+        </w:rPr>
+        <w:t xml:space="preserve"> </w:t>
+      </w:r>
+      <w:r>
+        <w:rPr>
+          <w:sz w:val="28"/>
+          <w:highlight w:val="yellow"/>
         </w:rPr>
         <w:t>випадковому</w:t>
       </w:r>
@@ -1629,12 +1753,14 @@
         <w:rPr>
           <w:spacing w:val="-14"/>
           <w:sz w:val="28"/>
-        </w:rPr>
-        <w:t xml:space="preserve"> </w:t>
-      </w:r>
-      <w:r>
-        <w:rPr>
-          <w:sz w:val="28"/>
+          <w:highlight w:val="yellow"/>
+        </w:rPr>
+        <w:t xml:space="preserve"> </w:t>
+      </w:r>
+      <w:r>
+        <w:rPr>
+          <w:sz w:val="28"/>
+          <w:highlight w:val="yellow"/>
         </w:rPr>
         <w:t>порядку</w:t>
       </w:r>
@@ -1654,11 +1780,13 @@
         <w:ind w:hanging="851"/>
         <w:rPr>
           <w:sz w:val="28"/>
-        </w:rPr>
-      </w:pPr>
-      <w:r>
-        <w:rPr>
-          <w:sz w:val="28"/>
+          <w:highlight w:val="yellow"/>
+        </w:rPr>
+      </w:pPr>
+      <w:r>
+        <w:rPr>
+          <w:sz w:val="28"/>
+          <w:highlight w:val="yellow"/>
         </w:rPr>
         <w:t>Елементи</w:t>
       </w:r>
@@ -1666,12 +1794,14 @@
         <w:rPr>
           <w:spacing w:val="-7"/>
           <w:sz w:val="28"/>
-        </w:rPr>
-        <w:t xml:space="preserve"> </w:t>
-      </w:r>
-      <w:r>
-        <w:rPr>
-          <w:sz w:val="28"/>
+          <w:highlight w:val="yellow"/>
+        </w:rPr>
+        <w:t xml:space="preserve"> </w:t>
+      </w:r>
+      <w:r>
+        <w:rPr>
+          <w:sz w:val="28"/>
+          <w:highlight w:val="yellow"/>
         </w:rPr>
         <w:t>в</w:t>
       </w:r>
@@ -1679,12 +1809,14 @@
         <w:rPr>
           <w:spacing w:val="-6"/>
           <w:sz w:val="28"/>
-        </w:rPr>
-        <w:t xml:space="preserve"> </w:t>
-      </w:r>
-      <w:r>
-        <w:rPr>
-          <w:sz w:val="28"/>
+          <w:highlight w:val="yellow"/>
+        </w:rPr>
+        <w:t xml:space="preserve"> </w:t>
+      </w:r>
+      <w:r>
+        <w:rPr>
+          <w:sz w:val="28"/>
+          <w:highlight w:val="yellow"/>
         </w:rPr>
         <w:t>масиві</w:t>
       </w:r>
@@ -1692,12 +1824,14 @@
         <w:rPr>
           <w:spacing w:val="-6"/>
           <w:sz w:val="28"/>
-        </w:rPr>
-        <w:t xml:space="preserve"> </w:t>
-      </w:r>
-      <w:r>
-        <w:rPr>
-          <w:sz w:val="28"/>
+          <w:highlight w:val="yellow"/>
+        </w:rPr>
+        <w:t xml:space="preserve"> </w:t>
+      </w:r>
+      <w:r>
+        <w:rPr>
+          <w:sz w:val="28"/>
+          <w:highlight w:val="yellow"/>
         </w:rPr>
         <w:t>вже</w:t>
       </w:r>
@@ -1705,12 +1839,14 @@
         <w:rPr>
           <w:spacing w:val="-5"/>
           <w:sz w:val="28"/>
-        </w:rPr>
-        <w:t xml:space="preserve"> </w:t>
-      </w:r>
-      <w:r>
-        <w:rPr>
-          <w:sz w:val="28"/>
+          <w:highlight w:val="yellow"/>
+        </w:rPr>
+        <w:t xml:space="preserve"> </w:t>
+      </w:r>
+      <w:r>
+        <w:rPr>
+          <w:sz w:val="28"/>
+          <w:highlight w:val="yellow"/>
         </w:rPr>
         <w:t>відсортовані</w:t>
       </w:r>
@@ -1730,11 +1866,13 @@
         <w:ind w:hanging="851"/>
         <w:rPr>
           <w:sz w:val="28"/>
-        </w:rPr>
-      </w:pPr>
-      <w:r>
-        <w:rPr>
-          <w:sz w:val="28"/>
+          <w:highlight w:val="yellow"/>
+        </w:rPr>
+      </w:pPr>
+      <w:r>
+        <w:rPr>
+          <w:sz w:val="28"/>
+          <w:highlight w:val="yellow"/>
         </w:rPr>
         <w:t>Елементи</w:t>
       </w:r>
@@ -1742,12 +1880,14 @@
         <w:rPr>
           <w:spacing w:val="-12"/>
           <w:sz w:val="28"/>
-        </w:rPr>
-        <w:t xml:space="preserve"> </w:t>
-      </w:r>
-      <w:r>
-        <w:rPr>
-          <w:sz w:val="28"/>
+          <w:highlight w:val="yellow"/>
+        </w:rPr>
+        <w:t xml:space="preserve"> </w:t>
+      </w:r>
+      <w:r>
+        <w:rPr>
+          <w:sz w:val="28"/>
+          <w:highlight w:val="yellow"/>
         </w:rPr>
         <w:t>в</w:t>
       </w:r>
@@ -1755,12 +1895,14 @@
         <w:rPr>
           <w:spacing w:val="-9"/>
           <w:sz w:val="28"/>
-        </w:rPr>
-        <w:t xml:space="preserve"> </w:t>
-      </w:r>
-      <w:r>
-        <w:rPr>
-          <w:sz w:val="28"/>
+          <w:highlight w:val="yellow"/>
+        </w:rPr>
+        <w:t xml:space="preserve"> </w:t>
+      </w:r>
+      <w:r>
+        <w:rPr>
+          <w:sz w:val="28"/>
+          <w:highlight w:val="yellow"/>
         </w:rPr>
         <w:t>масиві</w:t>
       </w:r>
@@ -1768,12 +1910,14 @@
         <w:rPr>
           <w:spacing w:val="-11"/>
           <w:sz w:val="28"/>
-        </w:rPr>
-        <w:t xml:space="preserve"> </w:t>
-      </w:r>
-      <w:r>
-        <w:rPr>
-          <w:sz w:val="28"/>
+          <w:highlight w:val="yellow"/>
+        </w:rPr>
+        <w:t xml:space="preserve"> </w:t>
+      </w:r>
+      <w:r>
+        <w:rPr>
+          <w:sz w:val="28"/>
+          <w:highlight w:val="yellow"/>
         </w:rPr>
         <w:t>розташовані</w:t>
       </w:r>
@@ -1781,12 +1925,14 @@
         <w:rPr>
           <w:spacing w:val="-10"/>
           <w:sz w:val="28"/>
-        </w:rPr>
-        <w:t xml:space="preserve"> </w:t>
-      </w:r>
-      <w:r>
-        <w:rPr>
-          <w:sz w:val="28"/>
+          <w:highlight w:val="yellow"/>
+        </w:rPr>
+        <w:t xml:space="preserve"> </w:t>
+      </w:r>
+      <w:r>
+        <w:rPr>
+          <w:sz w:val="28"/>
+          <w:highlight w:val="yellow"/>
         </w:rPr>
         <w:t>у</w:t>
       </w:r>
@@ -1794,12 +1940,14 @@
         <w:rPr>
           <w:spacing w:val="-12"/>
           <w:sz w:val="28"/>
-        </w:rPr>
-        <w:t xml:space="preserve"> </w:t>
-      </w:r>
-      <w:r>
-        <w:rPr>
-          <w:sz w:val="28"/>
+          <w:highlight w:val="yellow"/>
+        </w:rPr>
+        <w:t xml:space="preserve"> </w:t>
+      </w:r>
+      <w:r>
+        <w:rPr>
+          <w:sz w:val="28"/>
+          <w:highlight w:val="yellow"/>
         </w:rPr>
         <w:t>зворотному</w:t>
       </w:r>
@@ -1807,12 +1955,14 @@
         <w:rPr>
           <w:spacing w:val="-12"/>
           <w:sz w:val="28"/>
-        </w:rPr>
-        <w:t xml:space="preserve"> </w:t>
-      </w:r>
-      <w:r>
-        <w:rPr>
-          <w:sz w:val="28"/>
+          <w:highlight w:val="yellow"/>
+        </w:rPr>
+        <w:t xml:space="preserve"> </w:t>
+      </w:r>
+      <w:r>
+        <w:rPr>
+          <w:sz w:val="28"/>
+          <w:highlight w:val="yellow"/>
         </w:rPr>
         <w:t>порядку</w:t>
       </w:r>

</xml_diff>